<commit_message>
updated spelling of company
</commit_message>
<xml_diff>
--- a/DM Solution Documentation/Redwood Solution Documentation.docx
+++ b/DM Solution Documentation/Redwood Solution Documentation.docx
@@ -356,29 +356,25 @@
         <w:t xml:space="preserve">Redwood Realty </w:t>
       </w:r>
       <w:r>
-        <w:t xml:space="preserve">is a small office of real estate professionals in </w:t>
-      </w:r>
-      <w:proofErr w:type="spellStart"/>
-      <w:r>
-        <w:t>Humbolt</w:t>
-      </w:r>
-      <w:proofErr w:type="spellEnd"/>
-      <w:r>
-        <w:t xml:space="preserve"> County, California. The realty company is looking to </w:t>
+        <w:t>is a small office of real estate professionals in Humbol</w:t>
+      </w:r>
+      <w:r>
+        <w:t>d</w:t>
+      </w:r>
+      <w:r>
+        <w:t xml:space="preserve">t County, California. The realty company is looking to </w:t>
       </w:r>
       <w:r>
         <w:t xml:space="preserve">analyze the performance of their agents and assess the </w:t>
       </w:r>
       <w:r>
-        <w:t xml:space="preserve">properties in the </w:t>
-      </w:r>
-      <w:proofErr w:type="spellStart"/>
-      <w:r>
-        <w:t>Humbolt</w:t>
-      </w:r>
-      <w:proofErr w:type="spellEnd"/>
-      <w:r>
-        <w:t xml:space="preserve"> County area </w:t>
+        <w:t>properties in the Humbol</w:t>
+      </w:r>
+      <w:r>
+        <w:t>d</w:t>
+      </w:r>
+      <w:r>
+        <w:t xml:space="preserve">t County area </w:t>
       </w:r>
       <w:r>
         <w:rPr>

</xml_diff>